<commit_message>
Files for Lesson 3
</commit_message>
<xml_diff>
--- a/WEEKLY ACTION POINTS.docx
+++ b/WEEKLY ACTION POINTS.docx
@@ -4,229 +4,27 @@
   <w:body>
     <w:p>
       <w:pPr>
+        <w:rPr>
+          <w:lang w:val="en-US"/>
+        </w:rPr>
+      </w:pPr>
+    </w:p>
+    <w:p>
+      <w:pPr>
         <w:pStyle w:val="Title"/>
         <w:rPr>
           <w:lang w:val="en-US"/>
         </w:rPr>
       </w:pPr>
-      <w:r>
-        <w:rPr>
-          <w:lang w:val="en-US"/>
-        </w:rPr>
-        <w:t xml:space="preserve">    </w:t>
-      </w:r>
       <w:bookmarkStart w:id="0" w:name="OLE_LINK1"/>
       <w:r>
         <w:rPr>
           <w:lang w:val="en-US"/>
         </w:rPr>
-        <w:t>#</w:t>
-      </w:r>
-      <w:r>
-        <w:rPr>
-          <w:lang w:val="en-US"/>
-        </w:rPr>
-        <w:t xml:space="preserve"> ACTION POINTS Week1 </w:t>
-      </w:r>
-      <w:r>
-        <w:rPr>
-          <w:lang w:val="en-US"/>
-        </w:rPr>
-        <w:t>#</w:t>
-      </w:r>
-      <w:bookmarkEnd w:id="0"/>
-    </w:p>
-    <w:p>
-      <w:pPr>
-        <w:rPr>
-          <w:lang w:val="en-US"/>
-        </w:rPr>
-      </w:pPr>
-    </w:p>
-    <w:p>
-      <w:pPr>
-        <w:pStyle w:val="ListParagraph"/>
-        <w:numPr>
-          <w:ilvl w:val="0"/>
-          <w:numId w:val="2"/>
-        </w:numPr>
-        <w:rPr>
-          <w:lang w:val="en-US"/>
-        </w:rPr>
-      </w:pPr>
-      <w:r>
-        <w:rPr>
-          <w:lang w:val="en-US"/>
-        </w:rPr>
-        <w:t>Install Python  (Iryna)</w:t>
-      </w:r>
-    </w:p>
-    <w:p>
-      <w:pPr>
-        <w:pStyle w:val="ListParagraph"/>
-        <w:numPr>
-          <w:ilvl w:val="0"/>
-          <w:numId w:val="2"/>
-        </w:numPr>
-        <w:rPr>
-          <w:lang w:val="en-US"/>
-        </w:rPr>
-      </w:pPr>
-      <w:r>
-        <w:rPr>
-          <w:lang w:val="en-US"/>
-        </w:rPr>
-        <w:t>Install GIT  (Iryna)</w:t>
-      </w:r>
-    </w:p>
-    <w:p>
-      <w:pPr>
-        <w:pStyle w:val="ListParagraph"/>
-        <w:numPr>
-          <w:ilvl w:val="0"/>
-          <w:numId w:val="2"/>
-        </w:numPr>
-        <w:rPr>
-          <w:lang w:val="en-US"/>
-        </w:rPr>
-      </w:pPr>
-      <w:r>
-        <w:rPr>
-          <w:lang w:val="en-US"/>
-        </w:rPr>
-        <w:t>Set up GitHub Account (Iryna)</w:t>
-      </w:r>
-    </w:p>
-    <w:p>
-      <w:pPr>
-        <w:pStyle w:val="ListParagraph"/>
-        <w:numPr>
-          <w:ilvl w:val="0"/>
-          <w:numId w:val="2"/>
-        </w:numPr>
-        <w:rPr>
-          <w:lang w:val="en-US"/>
-        </w:rPr>
-      </w:pPr>
-      <w:r>
-        <w:rPr>
-          <w:lang w:val="en-US"/>
-        </w:rPr>
-        <w:t>Add Iryna as collaborator.  (Marco)</w:t>
-      </w:r>
-    </w:p>
-    <w:p>
-      <w:pPr>
-        <w:pStyle w:val="ListParagraph"/>
-        <w:numPr>
-          <w:ilvl w:val="0"/>
-          <w:numId w:val="2"/>
-        </w:numPr>
-        <w:rPr>
-          <w:lang w:val="en-US"/>
-        </w:rPr>
-      </w:pPr>
-      <w:r>
-        <w:rPr>
-          <w:lang w:val="en-US"/>
-        </w:rPr>
-        <w:t>Clone the existing folder with documentation.  (Iryna)</w:t>
-      </w:r>
-    </w:p>
-    <w:p>
-      <w:pPr>
-        <w:pStyle w:val="ListParagraph"/>
-        <w:numPr>
-          <w:ilvl w:val="0"/>
-          <w:numId w:val="2"/>
-        </w:numPr>
-        <w:rPr>
-          <w:lang w:val="en-US"/>
-        </w:rPr>
-      </w:pPr>
-      <w:r>
-        <w:rPr>
-          <w:lang w:val="en-US"/>
-        </w:rPr>
-        <w:t>Share Token for remote repository (Marco)</w:t>
-      </w:r>
-    </w:p>
-    <w:p>
-      <w:pPr>
-        <w:pStyle w:val="ListParagraph"/>
-        <w:numPr>
-          <w:ilvl w:val="0"/>
-          <w:numId w:val="2"/>
-        </w:numPr>
-        <w:rPr>
-          <w:lang w:val="en-US"/>
-        </w:rPr>
-      </w:pPr>
-      <w:r>
-        <w:rPr>
-          <w:lang w:val="en-US"/>
-        </w:rPr>
-        <w:t>Sync the folder with remote (Iryna/Marco)</w:t>
-      </w:r>
-    </w:p>
-    <w:p>
-      <w:pPr>
-        <w:pStyle w:val="ListParagraph"/>
-        <w:numPr>
-          <w:ilvl w:val="0"/>
-          <w:numId w:val="2"/>
-        </w:numPr>
-        <w:rPr>
-          <w:lang w:val="en-US"/>
-        </w:rPr>
-      </w:pPr>
-      <w:r>
-        <w:rPr>
-          <w:lang w:val="en-US"/>
-        </w:rPr>
-        <w:t>Practice new learning ask questions doubts (Iryna/Marco)</w:t>
-      </w:r>
-    </w:p>
-    <w:p>
-      <w:pPr>
-        <w:rPr>
-          <w:lang w:val="en-US"/>
-        </w:rPr>
-      </w:pPr>
-    </w:p>
-    <w:p>
-      <w:pPr>
-        <w:rPr>
-          <w:lang w:val="en-US"/>
-        </w:rPr>
-      </w:pPr>
-    </w:p>
-    <w:p>
-      <w:pPr>
-        <w:pStyle w:val="Title"/>
-        <w:rPr>
-          <w:lang w:val="en-US"/>
-        </w:rPr>
-      </w:pPr>
-      <w:r>
-        <w:rPr>
-          <w:lang w:val="en-US"/>
-        </w:rPr>
-        <w:t># ACTION POINTS Week</w:t>
-      </w:r>
-      <w:r>
-        <w:rPr>
-          <w:lang w:val="en-US"/>
-        </w:rPr>
-        <w:t>2</w:t>
-      </w:r>
-      <w:r>
-        <w:rPr>
-          <w:lang w:val="en-US"/>
-        </w:rPr>
-        <w:t xml:space="preserve"> #</w:t>
-      </w:r>
-    </w:p>
+        <w:t># ACTION POINTS Week2 #</w:t>
+      </w:r>
+    </w:p>
+    <w:bookmarkEnd w:id="0"/>
     <w:p>
       <w:pPr>
         <w:rPr>
@@ -249,7 +47,21 @@
         <w:rPr>
           <w:lang w:val="en-US"/>
         </w:rPr>
-        <w:t>Fix PIP install ( Marco )</w:t>
+        <w:t xml:space="preserve">Fix PIP install </w:t>
+      </w:r>
+      <w:proofErr w:type="gramStart"/>
+      <w:r>
+        <w:rPr>
+          <w:lang w:val="en-US"/>
+        </w:rPr>
+        <w:t>( Marco</w:t>
+      </w:r>
+      <w:proofErr w:type="gramEnd"/>
+      <w:r>
+        <w:rPr>
+          <w:lang w:val="en-US"/>
+        </w:rPr>
+        <w:t xml:space="preserve"> )</w:t>
       </w:r>
     </w:p>
     <w:p>
@@ -267,7 +79,21 @@
         <w:rPr>
           <w:lang w:val="en-US"/>
         </w:rPr>
-        <w:t>Setup Pycharm (Marco Iryna)</w:t>
+        <w:t xml:space="preserve">Study Input and </w:t>
+      </w:r>
+      <w:proofErr w:type="gramStart"/>
+      <w:r>
+        <w:rPr>
+          <w:lang w:val="en-US"/>
+        </w:rPr>
+        <w:t>String  (</w:t>
+      </w:r>
+      <w:proofErr w:type="gramEnd"/>
+      <w:r>
+        <w:rPr>
+          <w:lang w:val="en-US"/>
+        </w:rPr>
+        <w:t>Iryna)</w:t>
       </w:r>
     </w:p>
     <w:p>
@@ -285,26 +111,230 @@
         <w:rPr>
           <w:lang w:val="en-US"/>
         </w:rPr>
-        <w:t>Study Input and String  (Iryna)</w:t>
-      </w:r>
-    </w:p>
-    <w:p>
-      <w:pPr>
-        <w:pStyle w:val="ListParagraph"/>
-        <w:numPr>
-          <w:ilvl w:val="0"/>
-          <w:numId w:val="3"/>
-        </w:numPr>
-        <w:rPr>
-          <w:lang w:val="en-US"/>
-        </w:rPr>
-      </w:pPr>
-      <w:r>
-        <w:rPr>
-          <w:lang w:val="en-US"/>
-        </w:rPr>
-        <w:t>Complete excerse File 1 ( Iryna)</w:t>
-      </w:r>
+        <w:t xml:space="preserve">Complete </w:t>
+      </w:r>
+      <w:r>
+        <w:rPr>
+          <w:lang w:val="en-US"/>
+        </w:rPr>
+        <w:t>exercise</w:t>
+      </w:r>
+      <w:r>
+        <w:rPr>
+          <w:lang w:val="en-US"/>
+        </w:rPr>
+        <w:t xml:space="preserve"> File 1 </w:t>
+      </w:r>
+      <w:proofErr w:type="gramStart"/>
+      <w:r>
+        <w:rPr>
+          <w:lang w:val="en-US"/>
+        </w:rPr>
+        <w:t>( Iryna</w:t>
+      </w:r>
+      <w:proofErr w:type="gramEnd"/>
+      <w:r>
+        <w:rPr>
+          <w:lang w:val="en-US"/>
+        </w:rPr>
+        <w:t>)</w:t>
+      </w:r>
+    </w:p>
+    <w:p>
+      <w:pPr>
+        <w:rPr>
+          <w:lang w:val="en-US"/>
+        </w:rPr>
+      </w:pPr>
+    </w:p>
+    <w:p>
+      <w:pPr>
+        <w:rPr>
+          <w:lang w:val="en-US"/>
+        </w:rPr>
+      </w:pPr>
+    </w:p>
+    <w:p>
+      <w:pPr>
+        <w:pStyle w:val="Title"/>
+        <w:rPr>
+          <w:lang w:val="en-US"/>
+        </w:rPr>
+      </w:pPr>
+      <w:r>
+        <w:rPr>
+          <w:lang w:val="en-US"/>
+        </w:rPr>
+        <w:t># ACTION POINTS Week</w:t>
+      </w:r>
+      <w:r>
+        <w:rPr>
+          <w:lang w:val="en-US"/>
+        </w:rPr>
+        <w:t>3</w:t>
+      </w:r>
+      <w:r>
+        <w:rPr>
+          <w:lang w:val="en-US"/>
+        </w:rPr>
+        <w:t xml:space="preserve"> #</w:t>
+      </w:r>
+    </w:p>
+    <w:p>
+      <w:pPr>
+        <w:rPr>
+          <w:lang w:val="en-US"/>
+        </w:rPr>
+      </w:pPr>
+    </w:p>
+    <w:p>
+      <w:pPr>
+        <w:rPr>
+          <w:lang w:val="en-US"/>
+        </w:rPr>
+      </w:pPr>
+      <w:r>
+        <w:rPr>
+          <w:lang w:val="en-US"/>
+        </w:rPr>
+        <w:t xml:space="preserve">Study </w:t>
+      </w:r>
+      <w:proofErr w:type="gramStart"/>
+      <w:r>
+        <w:rPr>
+          <w:lang w:val="en-US"/>
+        </w:rPr>
+        <w:t>Operators ,</w:t>
+      </w:r>
+      <w:proofErr w:type="gramEnd"/>
+      <w:r>
+        <w:rPr>
+          <w:lang w:val="en-US"/>
+        </w:rPr>
+        <w:t xml:space="preserve"> Data structure and conditional statements (Iryna)</w:t>
+      </w:r>
+    </w:p>
+    <w:p>
+      <w:pPr>
+        <w:rPr>
+          <w:lang w:val="en-US"/>
+        </w:rPr>
+      </w:pPr>
+      <w:r>
+        <w:rPr>
+          <w:lang w:val="en-US"/>
+        </w:rPr>
+        <w:t xml:space="preserve">Set up </w:t>
+      </w:r>
+      <w:r>
+        <w:rPr>
+          <w:lang w:val="en-US"/>
+        </w:rPr>
+        <w:t>git email notifications (Marco)</w:t>
+      </w:r>
+    </w:p>
+    <w:p>
+      <w:pPr>
+        <w:rPr>
+          <w:lang w:val="en-US"/>
+        </w:rPr>
+      </w:pPr>
+      <w:r>
+        <w:rPr>
+          <w:lang w:val="en-US"/>
+        </w:rPr>
+        <w:t>Complete Exercise 2 file (Iryna)</w:t>
+      </w:r>
+    </w:p>
+    <w:p>
+      <w:pPr>
+        <w:rPr>
+          <w:lang w:val="en-US"/>
+        </w:rPr>
+      </w:pPr>
+      <w:r>
+        <w:rPr>
+          <w:lang w:val="en-US"/>
+        </w:rPr>
+        <w:t xml:space="preserve">First Python script </w:t>
+      </w:r>
+      <w:r>
+        <w:rPr>
+          <w:lang w:val="en-US"/>
+        </w:rPr>
+        <w:t>Arithmetical</w:t>
+      </w:r>
+      <w:r>
+        <w:rPr>
+          <w:lang w:val="en-US"/>
+        </w:rPr>
+        <w:t xml:space="preserve"> Calcul</w:t>
+      </w:r>
+      <w:r>
+        <w:rPr>
+          <w:lang w:val="en-US"/>
+        </w:rPr>
+        <w:t>a</w:t>
+      </w:r>
+      <w:r>
+        <w:rPr>
+          <w:lang w:val="en-US"/>
+        </w:rPr>
+        <w:t xml:space="preserve">tor </w:t>
+      </w:r>
+      <w:proofErr w:type="gramStart"/>
+      <w:r>
+        <w:rPr>
+          <w:lang w:val="en-US"/>
+        </w:rPr>
+        <w:t>( Iryna</w:t>
+      </w:r>
+      <w:proofErr w:type="gramEnd"/>
+      <w:r>
+        <w:rPr>
+          <w:lang w:val="en-US"/>
+        </w:rPr>
+        <w:t xml:space="preserve"> )</w:t>
+      </w:r>
+    </w:p>
+    <w:p>
+      <w:pPr>
+        <w:rPr>
+          <w:lang w:val="en-US"/>
+        </w:rPr>
+      </w:pPr>
+      <w:r>
+        <w:rPr>
+          <w:lang w:val="en-US"/>
+        </w:rPr>
+        <w:t>Review Arit</w:t>
+      </w:r>
+      <w:r>
+        <w:rPr>
+          <w:lang w:val="en-US"/>
+        </w:rPr>
+        <w:t>h</w:t>
+      </w:r>
+      <w:r>
+        <w:rPr>
+          <w:lang w:val="en-US"/>
+        </w:rPr>
+        <w:t>metic Calculator script on git (Marco)</w:t>
+      </w:r>
+    </w:p>
+    <w:p>
+      <w:pPr>
+        <w:rPr>
+          <w:lang w:val="en-US"/>
+        </w:rPr>
+      </w:pPr>
+    </w:p>
+    <w:p>
+      <w:pPr>
+        <w:rPr>
+          <w:lang w:val="en-US"/>
+        </w:rPr>
+      </w:pPr>
     </w:p>
     <w:sectPr>
       <w:pgSz w:w="11906" w:h="16838"/>

</xml_diff>

<commit_message>
weekly action points week 3 update and modules section added on ppt
</commit_message>
<xml_diff>
--- a/WEEKLY ACTION POINTS.docx
+++ b/WEEKLY ACTION POINTS.docx
@@ -63,174 +63,73 @@
         </w:rPr>
         <w:t xml:space="preserve"> )</w:t>
       </w:r>
-    </w:p>
-    <w:p>
-      <w:pPr>
-        <w:pStyle w:val="ListParagraph"/>
-        <w:numPr>
-          <w:ilvl w:val="0"/>
-          <w:numId w:val="3"/>
-        </w:numPr>
-        <w:rPr>
-          <w:lang w:val="en-US"/>
-        </w:rPr>
-      </w:pPr>
-      <w:r>
-        <w:rPr>
-          <w:lang w:val="en-US"/>
-        </w:rPr>
-        <w:t xml:space="preserve">Study Input and </w:t>
+      <w:r>
+        <w:rPr>
+          <w:lang w:val="en-US"/>
+        </w:rPr>
+        <w:t xml:space="preserve"> shame on you </w:t>
+      </w:r>
+    </w:p>
+    <w:p>
+      <w:pPr>
+        <w:rPr>
+          <w:lang w:val="en-US"/>
+        </w:rPr>
+      </w:pPr>
+    </w:p>
+    <w:p>
+      <w:pPr>
+        <w:rPr>
+          <w:lang w:val="en-US"/>
+        </w:rPr>
+      </w:pPr>
+    </w:p>
+    <w:p>
+      <w:pPr>
+        <w:pStyle w:val="Title"/>
+        <w:rPr>
+          <w:lang w:val="en-US"/>
+        </w:rPr>
+      </w:pPr>
+      <w:r>
+        <w:rPr>
+          <w:lang w:val="en-US"/>
+        </w:rPr>
+        <w:t># ACTION POINTS Week3 #</w:t>
+      </w:r>
+    </w:p>
+    <w:p>
+      <w:pPr>
+        <w:rPr>
+          <w:lang w:val="en-US"/>
+        </w:rPr>
+      </w:pPr>
+    </w:p>
+    <w:p>
+      <w:pPr>
+        <w:rPr>
+          <w:lang w:val="en-US"/>
+        </w:rPr>
+      </w:pPr>
+      <w:r>
+        <w:rPr>
+          <w:lang w:val="en-US"/>
+        </w:rPr>
+        <w:t xml:space="preserve">Study </w:t>
       </w:r>
       <w:proofErr w:type="gramStart"/>
       <w:r>
         <w:rPr>
           <w:lang w:val="en-US"/>
         </w:rPr>
-        <w:t>String  (</w:t>
+        <w:t>Operators ,</w:t>
       </w:r>
       <w:proofErr w:type="gramEnd"/>
       <w:r>
         <w:rPr>
           <w:lang w:val="en-US"/>
         </w:rPr>
-        <w:t>Iryna)</w:t>
-      </w:r>
-    </w:p>
-    <w:p>
-      <w:pPr>
-        <w:pStyle w:val="ListParagraph"/>
-        <w:numPr>
-          <w:ilvl w:val="0"/>
-          <w:numId w:val="3"/>
-        </w:numPr>
-        <w:rPr>
-          <w:lang w:val="en-US"/>
-        </w:rPr>
-      </w:pPr>
-      <w:r>
-        <w:rPr>
-          <w:lang w:val="en-US"/>
-        </w:rPr>
-        <w:t xml:space="preserve">Complete </w:t>
-      </w:r>
-      <w:r>
-        <w:rPr>
-          <w:lang w:val="en-US"/>
-        </w:rPr>
-        <w:t>exercise</w:t>
-      </w:r>
-      <w:r>
-        <w:rPr>
-          <w:lang w:val="en-US"/>
-        </w:rPr>
-        <w:t xml:space="preserve"> File 1 </w:t>
-      </w:r>
-      <w:proofErr w:type="gramStart"/>
-      <w:r>
-        <w:rPr>
-          <w:lang w:val="en-US"/>
-        </w:rPr>
-        <w:t>( Iryna</w:t>
-      </w:r>
-      <w:proofErr w:type="gramEnd"/>
-      <w:r>
-        <w:rPr>
-          <w:lang w:val="en-US"/>
-        </w:rPr>
-        <w:t>)</w:t>
-      </w:r>
-    </w:p>
-    <w:p>
-      <w:pPr>
-        <w:rPr>
-          <w:lang w:val="en-US"/>
-        </w:rPr>
-      </w:pPr>
-    </w:p>
-    <w:p>
-      <w:pPr>
-        <w:rPr>
-          <w:lang w:val="en-US"/>
-        </w:rPr>
-      </w:pPr>
-    </w:p>
-    <w:p>
-      <w:pPr>
-        <w:pStyle w:val="Title"/>
-        <w:rPr>
-          <w:lang w:val="en-US"/>
-        </w:rPr>
-      </w:pPr>
-      <w:r>
-        <w:rPr>
-          <w:lang w:val="en-US"/>
-        </w:rPr>
-        <w:t># ACTION POINTS Week</w:t>
-      </w:r>
-      <w:r>
-        <w:rPr>
-          <w:lang w:val="en-US"/>
-        </w:rPr>
-        <w:t>3</w:t>
-      </w:r>
-      <w:r>
-        <w:rPr>
-          <w:lang w:val="en-US"/>
-        </w:rPr>
-        <w:t xml:space="preserve"> #</w:t>
-      </w:r>
-    </w:p>
-    <w:p>
-      <w:pPr>
-        <w:rPr>
-          <w:lang w:val="en-US"/>
-        </w:rPr>
-      </w:pPr>
-    </w:p>
-    <w:p>
-      <w:pPr>
-        <w:rPr>
-          <w:lang w:val="en-US"/>
-        </w:rPr>
-      </w:pPr>
-      <w:r>
-        <w:rPr>
-          <w:lang w:val="en-US"/>
-        </w:rPr>
-        <w:t xml:space="preserve">Study </w:t>
-      </w:r>
-      <w:proofErr w:type="gramStart"/>
-      <w:r>
-        <w:rPr>
-          <w:lang w:val="en-US"/>
-        </w:rPr>
-        <w:t>Operators ,</w:t>
-      </w:r>
-      <w:proofErr w:type="gramEnd"/>
-      <w:r>
-        <w:rPr>
-          <w:lang w:val="en-US"/>
-        </w:rPr>
         <w:t xml:space="preserve"> Data structure and conditional statements (Iryna)</w:t>
-      </w:r>
-    </w:p>
-    <w:p>
-      <w:pPr>
-        <w:rPr>
-          <w:lang w:val="en-US"/>
-        </w:rPr>
-      </w:pPr>
-      <w:r>
-        <w:rPr>
-          <w:lang w:val="en-US"/>
-        </w:rPr>
-        <w:t xml:space="preserve">Set up </w:t>
-      </w:r>
-      <w:r>
-        <w:rPr>
-          <w:lang w:val="en-US"/>
-        </w:rPr>
-        <w:t>git email notifications (Marco)</w:t>
       </w:r>
     </w:p>
     <w:p>

</xml_diff>

<commit_message>
correction on calculator and final Calculator Marco&Iryna Combined
</commit_message>
<xml_diff>
--- a/WEEKLY ACTION POINTS.docx
+++ b/WEEKLY ACTION POINTS.docx
@@ -21,7 +21,19 @@
         <w:rPr>
           <w:lang w:val="en-US"/>
         </w:rPr>
-        <w:t># ACTION POINTS Week2 #</w:t>
+        <w:t># ACTION POINTS Week</w:t>
+      </w:r>
+      <w:r>
+        <w:rPr>
+          <w:lang w:val="en-US"/>
+        </w:rPr>
+        <w:t>4</w:t>
+      </w:r>
+      <w:r>
+        <w:rPr>
+          <w:lang w:val="en-US"/>
+        </w:rPr>
+        <w:t xml:space="preserve"> #</w:t>
       </w:r>
     </w:p>
     <w:bookmarkEnd w:id="0"/>
@@ -47,27 +59,19 @@
         <w:rPr>
           <w:lang w:val="en-US"/>
         </w:rPr>
-        <w:t xml:space="preserve">Fix PIP install </w:t>
-      </w:r>
-      <w:proofErr w:type="gramStart"/>
-      <w:r>
-        <w:rPr>
-          <w:lang w:val="en-US"/>
-        </w:rPr>
-        <w:t>( Marco</w:t>
-      </w:r>
-      <w:proofErr w:type="gramEnd"/>
-      <w:r>
-        <w:rPr>
-          <w:lang w:val="en-US"/>
-        </w:rPr>
-        <w:t xml:space="preserve"> )</w:t>
+        <w:t>Fix PIP install ( Marco )</w:t>
       </w:r>
       <w:r>
         <w:rPr>
           <w:lang w:val="en-US"/>
         </w:rPr>
         <w:t xml:space="preserve"> shame on you </w:t>
+      </w:r>
+      <w:r>
+        <w:rPr>
+          <w:lang w:val="en-US"/>
+        </w:rPr>
+        <w:t>continue</w:t>
       </w:r>
     </w:p>
     <w:p>
@@ -95,7 +99,19 @@
         <w:rPr>
           <w:lang w:val="en-US"/>
         </w:rPr>
-        <w:t># ACTION POINTS Week3 #</w:t>
+        <w:t># ACTION POINTS Week</w:t>
+      </w:r>
+      <w:r>
+        <w:rPr>
+          <w:lang w:val="en-US"/>
+        </w:rPr>
+        <w:t>4</w:t>
+      </w:r>
+      <w:r>
+        <w:rPr>
+          <w:lang w:val="en-US"/>
+        </w:rPr>
+        <w:t xml:space="preserve"> #</w:t>
       </w:r>
     </w:p>
     <w:p>
@@ -115,21 +131,19 @@
         <w:rPr>
           <w:lang w:val="en-US"/>
         </w:rPr>
-        <w:t xml:space="preserve">Study </w:t>
-      </w:r>
-      <w:proofErr w:type="gramStart"/>
-      <w:r>
-        <w:rPr>
-          <w:lang w:val="en-US"/>
-        </w:rPr>
-        <w:t>Operators ,</w:t>
-      </w:r>
-      <w:proofErr w:type="gramEnd"/>
-      <w:r>
-        <w:rPr>
-          <w:lang w:val="en-US"/>
-        </w:rPr>
-        <w:t xml:space="preserve"> Data structure and conditional statements (Iryna)</w:t>
+        <w:t xml:space="preserve">Complete Exercise </w:t>
+      </w:r>
+      <w:r>
+        <w:rPr>
+          <w:lang w:val="en-US"/>
+        </w:rPr>
+        <w:t>3</w:t>
+      </w:r>
+      <w:r>
+        <w:rPr>
+          <w:lang w:val="en-US"/>
+        </w:rPr>
+        <w:t xml:space="preserve"> file (Iryna)</w:t>
       </w:r>
     </w:p>
     <w:p>
@@ -142,7 +156,13 @@
         <w:rPr>
           <w:lang w:val="en-US"/>
         </w:rPr>
-        <w:t>Complete Exercise 2 file (Iryna)</w:t>
+        <w:t>Upload calculator scrip</w:t>
+      </w:r>
+      <w:r>
+        <w:rPr>
+          <w:lang w:val="en-US"/>
+        </w:rPr>
+        <w:t xml:space="preserve"> ( Iryna )</w:t>
       </w:r>
     </w:p>
     <w:p>
@@ -155,45 +175,7 @@
         <w:rPr>
           <w:lang w:val="en-US"/>
         </w:rPr>
-        <w:t xml:space="preserve">First Python script </w:t>
-      </w:r>
-      <w:r>
-        <w:rPr>
-          <w:lang w:val="en-US"/>
-        </w:rPr>
-        <w:t>Arithmetical</w:t>
-      </w:r>
-      <w:r>
-        <w:rPr>
-          <w:lang w:val="en-US"/>
-        </w:rPr>
-        <w:t xml:space="preserve"> Calcul</w:t>
-      </w:r>
-      <w:r>
-        <w:rPr>
-          <w:lang w:val="en-US"/>
-        </w:rPr>
-        <w:t>a</w:t>
-      </w:r>
-      <w:r>
-        <w:rPr>
-          <w:lang w:val="en-US"/>
-        </w:rPr>
-        <w:t xml:space="preserve">tor </w:t>
-      </w:r>
-      <w:proofErr w:type="gramStart"/>
-      <w:r>
-        <w:rPr>
-          <w:lang w:val="en-US"/>
-        </w:rPr>
-        <w:t>( Iryna</w:t>
-      </w:r>
-      <w:proofErr w:type="gramEnd"/>
-      <w:r>
-        <w:rPr>
-          <w:lang w:val="en-US"/>
-        </w:rPr>
-        <w:t xml:space="preserve"> )</w:t>
+        <w:t>Study Modules and Loops</w:t>
       </w:r>
     </w:p>
     <w:p>
@@ -206,27 +188,8 @@
         <w:rPr>
           <w:lang w:val="en-US"/>
         </w:rPr>
-        <w:t>Review Arit</w:t>
-      </w:r>
-      <w:r>
-        <w:rPr>
-          <w:lang w:val="en-US"/>
-        </w:rPr>
-        <w:t>h</w:t>
-      </w:r>
-      <w:r>
-        <w:rPr>
-          <w:lang w:val="en-US"/>
-        </w:rPr>
-        <w:t>metic Calculator script on git (Marco)</w:t>
-      </w:r>
-    </w:p>
-    <w:p>
-      <w:pPr>
-        <w:rPr>
-          <w:lang w:val="en-US"/>
-        </w:rPr>
-      </w:pPr>
+        <w:t>Complete debugging Exercise (Iryna)</w:t>
+      </w:r>
     </w:p>
     <w:p>
       <w:pPr>

</xml_diff>

<commit_message>
Files restructures + New lesson files
</commit_message>
<xml_diff>
--- a/WEEKLY ACTION POINTS.docx
+++ b/WEEKLY ACTION POINTS.docx
@@ -11,34 +11,6 @@
     </w:p>
     <w:p>
       <w:pPr>
-        <w:pStyle w:val="Title"/>
-        <w:rPr>
-          <w:lang w:val="en-US"/>
-        </w:rPr>
-      </w:pPr>
-      <w:bookmarkStart w:id="0" w:name="OLE_LINK1"/>
-      <w:r>
-        <w:rPr>
-          <w:lang w:val="en-US"/>
-        </w:rPr>
-        <w:t># ACTION POINTS Week</w:t>
-      </w:r>
-      <w:r>
-        <w:rPr>
-          <w:lang w:val="en-US"/>
-        </w:rPr>
-        <w:t>4</w:t>
-      </w:r>
-      <w:r>
-        <w:rPr>
-          <w:lang w:val="en-US"/>
-        </w:rPr>
-        <w:t xml:space="preserve"> #</w:t>
-      </w:r>
-    </w:p>
-    <w:bookmarkEnd w:id="0"/>
-    <w:p>
-      <w:pPr>
         <w:rPr>
           <w:lang w:val="en-US"/>
         </w:rPr>
@@ -46,11 +18,7 @@
     </w:p>
     <w:p>
       <w:pPr>
-        <w:pStyle w:val="ListParagraph"/>
-        <w:numPr>
-          <w:ilvl w:val="0"/>
-          <w:numId w:val="3"/>
-        </w:numPr>
+        <w:pStyle w:val="Title"/>
         <w:rPr>
           <w:lang w:val="en-US"/>
         </w:rPr>
@@ -59,19 +27,7 @@
         <w:rPr>
           <w:lang w:val="en-US"/>
         </w:rPr>
-        <w:t>Fix PIP install ( Marco )</w:t>
-      </w:r>
-      <w:r>
-        <w:rPr>
-          <w:lang w:val="en-US"/>
-        </w:rPr>
-        <w:t xml:space="preserve"> shame on you </w:t>
-      </w:r>
-      <w:r>
-        <w:rPr>
-          <w:lang w:val="en-US"/>
-        </w:rPr>
-        <w:t>continue</w:t>
+        <w:t># ACTION POINTS #</w:t>
       </w:r>
     </w:p>
     <w:p>
@@ -87,46 +43,6 @@
           <w:lang w:val="en-US"/>
         </w:rPr>
       </w:pPr>
-    </w:p>
-    <w:p>
-      <w:pPr>
-        <w:pStyle w:val="Title"/>
-        <w:rPr>
-          <w:lang w:val="en-US"/>
-        </w:rPr>
-      </w:pPr>
-      <w:r>
-        <w:rPr>
-          <w:lang w:val="en-US"/>
-        </w:rPr>
-        <w:t># ACTION POINTS Week</w:t>
-      </w:r>
-      <w:r>
-        <w:rPr>
-          <w:lang w:val="en-US"/>
-        </w:rPr>
-        <w:t>4</w:t>
-      </w:r>
-      <w:r>
-        <w:rPr>
-          <w:lang w:val="en-US"/>
-        </w:rPr>
-        <w:t xml:space="preserve"> #</w:t>
-      </w:r>
-    </w:p>
-    <w:p>
-      <w:pPr>
-        <w:rPr>
-          <w:lang w:val="en-US"/>
-        </w:rPr>
-      </w:pPr>
-    </w:p>
-    <w:p>
-      <w:pPr>
-        <w:rPr>
-          <w:lang w:val="en-US"/>
-        </w:rPr>
-      </w:pPr>
       <w:r>
         <w:rPr>
           <w:lang w:val="en-US"/>
@@ -137,7 +53,7 @@
         <w:rPr>
           <w:lang w:val="en-US"/>
         </w:rPr>
-        <w:t>3</w:t>
+        <w:t>4</w:t>
       </w:r>
       <w:r>
         <w:rPr>
@@ -156,13 +72,7 @@
         <w:rPr>
           <w:lang w:val="en-US"/>
         </w:rPr>
-        <w:t>Upload calculator scrip</w:t>
-      </w:r>
-      <w:r>
-        <w:rPr>
-          <w:lang w:val="en-US"/>
-        </w:rPr>
-        <w:t xml:space="preserve"> ( Iryna )</w:t>
+        <w:t>Study Lessons Files:</w:t>
       </w:r>
     </w:p>
     <w:p>
@@ -175,7 +85,7 @@
         <w:rPr>
           <w:lang w:val="en-US"/>
         </w:rPr>
-        <w:t>Study Modules and Loops</w:t>
+        <w:t>textFiles</w:t>
       </w:r>
     </w:p>
     <w:p>
@@ -188,7 +98,7 @@
         <w:rPr>
           <w:lang w:val="en-US"/>
         </w:rPr>
-        <w:t>Complete debugging Exercise (Iryna)</w:t>
+        <w:t>JsonFiles</w:t>
       </w:r>
     </w:p>
     <w:p>
@@ -197,6 +107,12 @@
           <w:lang w:val="en-US"/>
         </w:rPr>
       </w:pPr>
+      <w:r>
+        <w:rPr>
+          <w:lang w:val="en-US"/>
+        </w:rPr>
+        <w:t>CVVFiles</w:t>
+      </w:r>
     </w:p>
     <w:sectPr>
       <w:pgSz w:w="11906" w:h="16838"/>

</xml_diff>

<commit_message>
New Weekly Action Point After Lesson
</commit_message>
<xml_diff>
--- a/WEEKLY ACTION POINTS.docx
+++ b/WEEKLY ACTION POINTS.docx
@@ -53,7 +53,7 @@
         <w:rPr>
           <w:lang w:val="en-US"/>
         </w:rPr>
-        <w:t>4</w:t>
+        <w:t>5</w:t>
       </w:r>
       <w:r>
         <w:rPr>
@@ -85,7 +85,7 @@
         <w:rPr>
           <w:lang w:val="en-US"/>
         </w:rPr>
-        <w:t>textFiles</w:t>
+        <w:t>Complete Functions lesson File</w:t>
       </w:r>
     </w:p>
     <w:p>
@@ -98,7 +98,13 @@
         <w:rPr>
           <w:lang w:val="en-US"/>
         </w:rPr>
-        <w:t>JsonFiles</w:t>
+        <w:t>If you got time try to improve the cal</w:t>
+      </w:r>
+      <w:r>
+        <w:rPr>
+          <w:lang w:val="en-US"/>
+        </w:rPr>
+        <w:t>culator by keep asking the user to perform operartions</w:t>
       </w:r>
     </w:p>
     <w:p>
@@ -107,12 +113,6 @@
           <w:lang w:val="en-US"/>
         </w:rPr>
       </w:pPr>
-      <w:r>
-        <w:rPr>
-          <w:lang w:val="en-US"/>
-        </w:rPr>
-        <w:t>CVVFiles</w:t>
-      </w:r>
     </w:p>
     <w:sectPr>
       <w:pgSz w:w="11906" w:h="16838"/>

</xml_diff>

<commit_message>
new lessons File + PERSIST Script
</commit_message>
<xml_diff>
--- a/WEEKLY ACTION POINTS.docx
+++ b/WEEKLY ACTION POINTS.docx
@@ -47,20 +47,54 @@
         <w:rPr>
           <w:lang w:val="en-US"/>
         </w:rPr>
-        <w:t xml:space="preserve">Complete Exercise </w:t>
+        <w:t xml:space="preserve">Start your </w:t>
+      </w:r>
+      <w:proofErr w:type="spellStart"/>
+      <w:r>
+        <w:rPr>
+          <w:lang w:val="en-US"/>
+        </w:rPr>
+        <w:t>Dumpcahce</w:t>
+      </w:r>
+      <w:proofErr w:type="spellEnd"/>
+      <w:r>
+        <w:rPr>
+          <w:lang w:val="en-US"/>
+        </w:rPr>
+        <w:t xml:space="preserve"> Function</w:t>
       </w:r>
       <w:r>
         <w:rPr>
           <w:lang w:val="en-US"/>
         </w:rPr>
-        <w:t>5</w:t>
+        <w:t xml:space="preserve"> (Iryna)</w:t>
+      </w:r>
+    </w:p>
+    <w:p>
+      <w:pPr>
+        <w:rPr>
+          <w:lang w:val="en-US"/>
+        </w:rPr>
+      </w:pPr>
+      <w:r>
+        <w:rPr>
+          <w:lang w:val="en-US"/>
+        </w:rPr>
+        <w:t xml:space="preserve">Test my </w:t>
       </w:r>
       <w:r>
         <w:rPr>
           <w:lang w:val="en-US"/>
         </w:rPr>
-        <w:t xml:space="preserve"> file (Iryna)</w:t>
+        <w:t xml:space="preserve">Download PMAT function </w:t>
       </w:r>
+    </w:p>
+    <w:p>
+      <w:pPr>
+        <w:rPr>
+          <w:lang w:val="en-US"/>
+        </w:rPr>
+      </w:pPr>
     </w:p>
     <w:p>
       <w:pPr>
@@ -77,6 +111,11 @@
     </w:p>
     <w:p>
       <w:pPr>
+        <w:pStyle w:val="ListParagraph"/>
+        <w:numPr>
+          <w:ilvl w:val="0"/>
+          <w:numId w:val="4"/>
+        </w:numPr>
         <w:rPr>
           <w:lang w:val="en-US"/>
         </w:rPr>
@@ -85,26 +124,33 @@
         <w:rPr>
           <w:lang w:val="en-US"/>
         </w:rPr>
-        <w:t>Complete Functions lesson File</w:t>
+        <w:t>Error Handling</w:t>
       </w:r>
     </w:p>
     <w:p>
       <w:pPr>
-        <w:rPr>
-          <w:lang w:val="en-US"/>
-        </w:rPr>
-      </w:pPr>
+        <w:pStyle w:val="ListParagraph"/>
+        <w:numPr>
+          <w:ilvl w:val="0"/>
+          <w:numId w:val="4"/>
+        </w:numPr>
+        <w:rPr>
+          <w:lang w:val="en-US"/>
+        </w:rPr>
+      </w:pPr>
+      <w:proofErr w:type="spellStart"/>
       <w:r>
         <w:rPr>
           <w:lang w:val="en-US"/>
         </w:rPr>
-        <w:t>If you got time try to improve the cal</w:t>
+        <w:t>Paramiko</w:t>
       </w:r>
+      <w:proofErr w:type="spellEnd"/>
       <w:r>
         <w:rPr>
           <w:lang w:val="en-US"/>
         </w:rPr>
-        <w:t>culator by keep asking the user to perform operartions</w:t>
+        <w:t xml:space="preserve"> Module</w:t>
       </w:r>
     </w:p>
     <w:p>
@@ -390,6 +436,119 @@
       </w:pPr>
     </w:lvl>
   </w:abstractNum>
+  <w:abstractNum w:abstractNumId="3" w15:restartNumberingAfterBreak="0">
+    <w:nsid w:val="78907F99"/>
+    <w:multiLevelType w:val="hybridMultilevel"/>
+    <w:tmpl w:val="EEBA0A68"/>
+    <w:lvl w:ilvl="0" w:tplc="08090001">
+      <w:start w:val="1"/>
+      <w:numFmt w:val="bullet"/>
+      <w:lvlText w:val=""/>
+      <w:lvlJc w:val="left"/>
+      <w:pPr>
+        <w:ind w:left="720" w:hanging="360"/>
+      </w:pPr>
+      <w:rPr>
+        <w:rFonts w:ascii="Symbol" w:hAnsi="Symbol" w:hint="default"/>
+      </w:rPr>
+    </w:lvl>
+    <w:lvl w:ilvl="1" w:tplc="08090003" w:tentative="1">
+      <w:start w:val="1"/>
+      <w:numFmt w:val="bullet"/>
+      <w:lvlText w:val="o"/>
+      <w:lvlJc w:val="left"/>
+      <w:pPr>
+        <w:ind w:left="1440" w:hanging="360"/>
+      </w:pPr>
+      <w:rPr>
+        <w:rFonts w:ascii="Courier New" w:hAnsi="Courier New" w:cs="Courier New" w:hint="default"/>
+      </w:rPr>
+    </w:lvl>
+    <w:lvl w:ilvl="2" w:tplc="08090005" w:tentative="1">
+      <w:start w:val="1"/>
+      <w:numFmt w:val="bullet"/>
+      <w:lvlText w:val=""/>
+      <w:lvlJc w:val="left"/>
+      <w:pPr>
+        <w:ind w:left="2160" w:hanging="360"/>
+      </w:pPr>
+      <w:rPr>
+        <w:rFonts w:ascii="Wingdings" w:hAnsi="Wingdings" w:hint="default"/>
+      </w:rPr>
+    </w:lvl>
+    <w:lvl w:ilvl="3" w:tplc="08090001" w:tentative="1">
+      <w:start w:val="1"/>
+      <w:numFmt w:val="bullet"/>
+      <w:lvlText w:val=""/>
+      <w:lvlJc w:val="left"/>
+      <w:pPr>
+        <w:ind w:left="2880" w:hanging="360"/>
+      </w:pPr>
+      <w:rPr>
+        <w:rFonts w:ascii="Symbol" w:hAnsi="Symbol" w:hint="default"/>
+      </w:rPr>
+    </w:lvl>
+    <w:lvl w:ilvl="4" w:tplc="08090003" w:tentative="1">
+      <w:start w:val="1"/>
+      <w:numFmt w:val="bullet"/>
+      <w:lvlText w:val="o"/>
+      <w:lvlJc w:val="left"/>
+      <w:pPr>
+        <w:ind w:left="3600" w:hanging="360"/>
+      </w:pPr>
+      <w:rPr>
+        <w:rFonts w:ascii="Courier New" w:hAnsi="Courier New" w:cs="Courier New" w:hint="default"/>
+      </w:rPr>
+    </w:lvl>
+    <w:lvl w:ilvl="5" w:tplc="08090005" w:tentative="1">
+      <w:start w:val="1"/>
+      <w:numFmt w:val="bullet"/>
+      <w:lvlText w:val=""/>
+      <w:lvlJc w:val="left"/>
+      <w:pPr>
+        <w:ind w:left="4320" w:hanging="360"/>
+      </w:pPr>
+      <w:rPr>
+        <w:rFonts w:ascii="Wingdings" w:hAnsi="Wingdings" w:hint="default"/>
+      </w:rPr>
+    </w:lvl>
+    <w:lvl w:ilvl="6" w:tplc="08090001" w:tentative="1">
+      <w:start w:val="1"/>
+      <w:numFmt w:val="bullet"/>
+      <w:lvlText w:val=""/>
+      <w:lvlJc w:val="left"/>
+      <w:pPr>
+        <w:ind w:left="5040" w:hanging="360"/>
+      </w:pPr>
+      <w:rPr>
+        <w:rFonts w:ascii="Symbol" w:hAnsi="Symbol" w:hint="default"/>
+      </w:rPr>
+    </w:lvl>
+    <w:lvl w:ilvl="7" w:tplc="08090003" w:tentative="1">
+      <w:start w:val="1"/>
+      <w:numFmt w:val="bullet"/>
+      <w:lvlText w:val="o"/>
+      <w:lvlJc w:val="left"/>
+      <w:pPr>
+        <w:ind w:left="5760" w:hanging="360"/>
+      </w:pPr>
+      <w:rPr>
+        <w:rFonts w:ascii="Courier New" w:hAnsi="Courier New" w:cs="Courier New" w:hint="default"/>
+      </w:rPr>
+    </w:lvl>
+    <w:lvl w:ilvl="8" w:tplc="08090005" w:tentative="1">
+      <w:start w:val="1"/>
+      <w:numFmt w:val="bullet"/>
+      <w:lvlText w:val=""/>
+      <w:lvlJc w:val="left"/>
+      <w:pPr>
+        <w:ind w:left="6480" w:hanging="360"/>
+      </w:pPr>
+      <w:rPr>
+        <w:rFonts w:ascii="Wingdings" w:hAnsi="Wingdings" w:hint="default"/>
+      </w:rPr>
+    </w:lvl>
+  </w:abstractNum>
   <w:num w:numId="1" w16cid:durableId="1839225128">
     <w:abstractNumId w:val="2"/>
   </w:num>
@@ -398,6 +557,9 @@
   </w:num>
   <w:num w:numId="3" w16cid:durableId="1007177710">
     <w:abstractNumId w:val="1"/>
+  </w:num>
+  <w:num w:numId="4" w16cid:durableId="1824271485">
+    <w:abstractNumId w:val="3"/>
   </w:num>
 </w:numbering>
 </file>

</xml_diff>

<commit_message>
New Lessons files RE,Shutill,Subprocess
</commit_message>
<xml_diff>
--- a/WEEKLY ACTION POINTS.docx
+++ b/WEEKLY ACTION POINTS.docx
@@ -47,7 +47,13 @@
         <w:rPr>
           <w:lang w:val="en-US"/>
         </w:rPr>
-        <w:t xml:space="preserve">Start your </w:t>
+        <w:t>Continue</w:t>
+      </w:r>
+      <w:r>
+        <w:rPr>
+          <w:lang w:val="en-US"/>
+        </w:rPr>
+        <w:t xml:space="preserve"> your </w:t>
       </w:r>
       <w:proofErr w:type="spellStart"/>
       <w:r>
@@ -80,13 +86,19 @@
         <w:rPr>
           <w:lang w:val="en-US"/>
         </w:rPr>
-        <w:t xml:space="preserve">Test my </w:t>
+        <w:t xml:space="preserve">Implement multiple RICs in </w:t>
       </w:r>
       <w:r>
         <w:rPr>
           <w:lang w:val="en-US"/>
         </w:rPr>
-        <w:t xml:space="preserve">Download PMAT function </w:t>
+        <w:t xml:space="preserve">PMAT </w:t>
+      </w:r>
+      <w:r>
+        <w:rPr>
+          <w:lang w:val="en-US"/>
+        </w:rPr>
+        <w:t>Script (Marco</w:t>
       </w:r>
     </w:p>
     <w:p>
@@ -124,7 +136,7 @@
         <w:rPr>
           <w:lang w:val="en-US"/>
         </w:rPr>
-        <w:t>Error Handling</w:t>
+        <w:t>Regular Expression</w:t>
       </w:r>
     </w:p>
     <w:p>
@@ -138,19 +150,37 @@
           <w:lang w:val="en-US"/>
         </w:rPr>
       </w:pPr>
+      <w:r>
+        <w:rPr>
+          <w:lang w:val="en-US"/>
+        </w:rPr>
+        <w:t>Subprocess Module</w:t>
+      </w:r>
+    </w:p>
+    <w:p>
+      <w:pPr>
+        <w:pStyle w:val="ListParagraph"/>
+        <w:numPr>
+          <w:ilvl w:val="0"/>
+          <w:numId w:val="4"/>
+        </w:numPr>
+        <w:rPr>
+          <w:lang w:val="en-US"/>
+        </w:rPr>
+      </w:pPr>
       <w:proofErr w:type="spellStart"/>
       <w:r>
         <w:rPr>
           <w:lang w:val="en-US"/>
         </w:rPr>
-        <w:t>Paramiko</w:t>
+        <w:t>Shutill</w:t>
       </w:r>
       <w:proofErr w:type="spellEnd"/>
       <w:r>
         <w:rPr>
           <w:lang w:val="en-US"/>
         </w:rPr>
-        <w:t xml:space="preserve"> Module</w:t>
+        <w:t xml:space="preserve"> Module </w:t>
       </w:r>
     </w:p>
     <w:p>

</xml_diff>